<commit_message>
done with week 2 paper
</commit_message>
<xml_diff>
--- a/week_2/Molodyh_Alexander_Paper_1.docx
+++ b/week_2/Molodyh_Alexander_Paper_1.docx
@@ -9,7 +9,7 @@
         <w:rPr>
           <w:rFonts w:ascii="Times New Roman" w:hAnsi="Times New Roman" w:cs="Times New Roman"/>
           <w:b/>
-          <w:sz w:val="32"/>
+          <w:sz w:val="24"/>
           <w:szCs w:val="24"/>
         </w:rPr>
       </w:pPr>
@@ -17,7 +17,7 @@
         <w:rPr>
           <w:rFonts w:ascii="Times New Roman" w:hAnsi="Times New Roman" w:cs="Times New Roman"/>
           <w:b/>
-          <w:sz w:val="32"/>
+          <w:sz w:val="24"/>
           <w:szCs w:val="24"/>
         </w:rPr>
         <w:t>Propaganda</w:t>
@@ -71,15 +71,15 @@
           <w:sz w:val="24"/>
           <w:szCs w:val="24"/>
         </w:rPr>
-        <w:t xml:space="preserve">soldier </w:t>
-      </w:r>
-      <w:r>
-        <w:rPr>
-          <w:rFonts w:ascii="Times New Roman" w:hAnsi="Times New Roman" w:cs="Times New Roman"/>
-          <w:sz w:val="24"/>
-          <w:szCs w:val="24"/>
-        </w:rPr>
-        <w:t xml:space="preserve">recruiting films. Although some of these messages had the same intentions, some countries like Germany and the United States had a different way of executing these messages. </w:t>
+        <w:t>recruitment</w:t>
+      </w:r>
+      <w:r>
+        <w:rPr>
+          <w:rFonts w:ascii="Times New Roman" w:hAnsi="Times New Roman" w:cs="Times New Roman"/>
+          <w:sz w:val="24"/>
+          <w:szCs w:val="24"/>
+        </w:rPr>
+        <w:t xml:space="preserve"> films. Although some of these messages had the same intentions, some countries like Germany and the United States had a different way of executing these messages. </w:t>
       </w:r>
       <w:r>
         <w:rPr>
@@ -117,13 +117,13 @@
     </w:p>
     <w:p>
       <w:pPr>
-        <w:spacing w:after="0" w:line="360" w:lineRule="auto"/>
+        <w:spacing w:after="0" w:line="480" w:lineRule="auto"/>
         <w:contextualSpacing/>
         <w:jc w:val="both"/>
         <w:rPr>
           <w:rFonts w:ascii="Times New Roman" w:hAnsi="Times New Roman" w:cs="Times New Roman"/>
           <w:b/>
-          <w:sz w:val="28"/>
+          <w:sz w:val="24"/>
           <w:szCs w:val="24"/>
         </w:rPr>
       </w:pPr>
@@ -131,7 +131,7 @@
         <w:rPr>
           <w:rFonts w:ascii="Times New Roman" w:hAnsi="Times New Roman" w:cs="Times New Roman"/>
           <w:b/>
-          <w:sz w:val="28"/>
+          <w:sz w:val="24"/>
           <w:szCs w:val="24"/>
         </w:rPr>
         <w:t>Germany’s Propaganda</w:t>
@@ -241,7 +241,69 @@
           <w:sz w:val="24"/>
           <w:szCs w:val="24"/>
         </w:rPr>
-        <w:t>He embeds an image of a healthy Germany by making films like “Triumph of the Will” which include only healthy</w:t>
+        <w:t>He embeds an image of a healthy Germany by making films like “Triumph of the Will”</w:t>
+      </w:r>
+      <w:sdt>
+        <w:sdtPr>
+          <w:rPr>
+            <w:rFonts w:ascii="Times New Roman" w:hAnsi="Times New Roman" w:cs="Times New Roman"/>
+            <w:sz w:val="24"/>
+            <w:szCs w:val="24"/>
+          </w:rPr>
+          <w:id w:val="-270854456"/>
+          <w:citation/>
+        </w:sdtPr>
+        <w:sdtContent>
+          <w:r>
+            <w:rPr>
+              <w:rFonts w:ascii="Times New Roman" w:hAnsi="Times New Roman" w:cs="Times New Roman"/>
+              <w:sz w:val="24"/>
+              <w:szCs w:val="24"/>
+            </w:rPr>
+            <w:fldChar w:fldCharType="begin"/>
+          </w:r>
+          <w:r>
+            <w:rPr>
+              <w:rFonts w:ascii="Times New Roman" w:hAnsi="Times New Roman" w:cs="Times New Roman"/>
+              <w:sz w:val="24"/>
+              <w:szCs w:val="24"/>
+            </w:rPr>
+            <w:instrText xml:space="preserve"> CITATION Ado35 \l 1033 </w:instrText>
+          </w:r>
+          <w:r>
+            <w:rPr>
+              <w:rFonts w:ascii="Times New Roman" w:hAnsi="Times New Roman" w:cs="Times New Roman"/>
+              <w:sz w:val="24"/>
+              <w:szCs w:val="24"/>
+            </w:rPr>
+            <w:fldChar w:fldCharType="separate"/>
+          </w:r>
+          <w:r>
+            <w:rPr>
+              <w:rFonts w:ascii="Times New Roman" w:hAnsi="Times New Roman" w:cs="Times New Roman"/>
+              <w:noProof/>
+              <w:sz w:val="24"/>
+              <w:szCs w:val="24"/>
+            </w:rPr>
+            <w:t xml:space="preserve"> (Hitler 1935)</w:t>
+          </w:r>
+          <w:r>
+            <w:rPr>
+              <w:rFonts w:ascii="Times New Roman" w:hAnsi="Times New Roman" w:cs="Times New Roman"/>
+              <w:sz w:val="24"/>
+              <w:szCs w:val="24"/>
+            </w:rPr>
+            <w:fldChar w:fldCharType="end"/>
+          </w:r>
+        </w:sdtContent>
+      </w:sdt>
+      <w:r>
+        <w:rPr>
+          <w:rFonts w:ascii="Times New Roman" w:hAnsi="Times New Roman" w:cs="Times New Roman"/>
+          <w:sz w:val="24"/>
+          <w:szCs w:val="24"/>
+        </w:rPr>
+        <w:t xml:space="preserve"> which include only healthy</w:t>
       </w:r>
       <w:r>
         <w:rPr>
@@ -364,7 +426,15 @@
           <w:sz w:val="24"/>
           <w:szCs w:val="24"/>
         </w:rPr>
-        <w:t xml:space="preserve"> </w:t>
+        <w:t xml:space="preserve"> things that would otherwise be constituted as an act of aggression towards other countries.</w:t>
+      </w:r>
+      <w:r>
+        <w:rPr>
+          <w:rFonts w:ascii="Times New Roman" w:hAnsi="Times New Roman" w:cs="Times New Roman"/>
+          <w:sz w:val="24"/>
+          <w:szCs w:val="24"/>
+        </w:rPr>
+        <w:t xml:space="preserve"> Citizens </w:t>
       </w:r>
       <w:r>
         <w:rPr>
@@ -373,15 +443,7 @@
           <w:szCs w:val="24"/>
         </w:rPr>
         <w:lastRenderedPageBreak/>
-        <w:t>things that would otherwise be constituted as an act of aggression towards other countries.</w:t>
-      </w:r>
-      <w:r>
-        <w:rPr>
-          <w:rFonts w:ascii="Times New Roman" w:hAnsi="Times New Roman" w:cs="Times New Roman"/>
-          <w:sz w:val="24"/>
-          <w:szCs w:val="24"/>
-        </w:rPr>
-        <w:t xml:space="preserve"> Citizens would become nervous and cause unrest that would eventually eat Germany </w:t>
+        <w:t xml:space="preserve">would become nervous and cause unrest that would eventually eat Germany </w:t>
       </w:r>
       <w:r>
         <w:rPr>
@@ -423,16 +485,7 @@
           <w:sz w:val="24"/>
           <w:szCs w:val="24"/>
         </w:rPr>
-        <w:t>land f</w:t>
-      </w:r>
-      <w:r>
-        <w:rPr>
-          <w:rFonts w:ascii="Times New Roman" w:hAnsi="Times New Roman" w:cs="Times New Roman"/>
-          <w:noProof/>
-          <w:sz w:val="24"/>
-          <w:szCs w:val="24"/>
-        </w:rPr>
-        <w:t>ro</w:t>
+        <w:t>land fro</w:t>
       </w:r>
       <w:r>
         <w:rPr>
@@ -510,13 +563,13 @@
     </w:p>
     <w:p>
       <w:pPr>
-        <w:spacing w:after="120" w:line="360" w:lineRule="auto"/>
+        <w:spacing w:after="120" w:line="480" w:lineRule="auto"/>
         <w:contextualSpacing/>
         <w:jc w:val="both"/>
         <w:rPr>
           <w:rFonts w:ascii="Times New Roman" w:hAnsi="Times New Roman" w:cs="Times New Roman"/>
           <w:b/>
-          <w:sz w:val="28"/>
+          <w:sz w:val="24"/>
           <w:szCs w:val="24"/>
         </w:rPr>
       </w:pPr>
@@ -524,7 +577,7 @@
         <w:rPr>
           <w:rFonts w:ascii="Times New Roman" w:hAnsi="Times New Roman" w:cs="Times New Roman"/>
           <w:b/>
-          <w:sz w:val="28"/>
+          <w:sz w:val="24"/>
           <w:szCs w:val="24"/>
         </w:rPr>
         <w:t>United States Propaganda</w:t>
@@ -647,7 +700,69 @@
           <w:sz w:val="24"/>
           <w:szCs w:val="24"/>
         </w:rPr>
-        <w:t xml:space="preserve"> Fight” we see the US using propaganda in a way that is almost comedic and </w:t>
+        <w:t xml:space="preserve"> Fight”</w:t>
+      </w:r>
+      <w:sdt>
+        <w:sdtPr>
+          <w:rPr>
+            <w:rFonts w:ascii="Times New Roman" w:hAnsi="Times New Roman" w:cs="Times New Roman"/>
+            <w:sz w:val="24"/>
+            <w:szCs w:val="24"/>
+          </w:rPr>
+          <w:id w:val="155813149"/>
+          <w:citation/>
+        </w:sdtPr>
+        <w:sdtContent>
+          <w:r>
+            <w:rPr>
+              <w:rFonts w:ascii="Times New Roman" w:hAnsi="Times New Roman" w:cs="Times New Roman"/>
+              <w:sz w:val="24"/>
+              <w:szCs w:val="24"/>
+            </w:rPr>
+            <w:fldChar w:fldCharType="begin"/>
+          </w:r>
+          <w:r>
+            <w:rPr>
+              <w:rFonts w:ascii="Times New Roman" w:hAnsi="Times New Roman" w:cs="Times New Roman"/>
+              <w:sz w:val="24"/>
+              <w:szCs w:val="24"/>
+            </w:rPr>
+            <w:instrText xml:space="preserve"> CITATION Fra42 \l 1033 </w:instrText>
+          </w:r>
+          <w:r>
+            <w:rPr>
+              <w:rFonts w:ascii="Times New Roman" w:hAnsi="Times New Roman" w:cs="Times New Roman"/>
+              <w:sz w:val="24"/>
+              <w:szCs w:val="24"/>
+            </w:rPr>
+            <w:fldChar w:fldCharType="separate"/>
+          </w:r>
+          <w:r>
+            <w:rPr>
+              <w:rFonts w:ascii="Times New Roman" w:hAnsi="Times New Roman" w:cs="Times New Roman"/>
+              <w:noProof/>
+              <w:sz w:val="24"/>
+              <w:szCs w:val="24"/>
+            </w:rPr>
+            <w:t xml:space="preserve"> (Capra, Why We Fight 1942)</w:t>
+          </w:r>
+          <w:r>
+            <w:rPr>
+              <w:rFonts w:ascii="Times New Roman" w:hAnsi="Times New Roman" w:cs="Times New Roman"/>
+              <w:sz w:val="24"/>
+              <w:szCs w:val="24"/>
+            </w:rPr>
+            <w:fldChar w:fldCharType="end"/>
+          </w:r>
+        </w:sdtContent>
+      </w:sdt>
+      <w:r>
+        <w:rPr>
+          <w:rFonts w:ascii="Times New Roman" w:hAnsi="Times New Roman" w:cs="Times New Roman"/>
+          <w:sz w:val="24"/>
+          <w:szCs w:val="24"/>
+        </w:rPr>
+        <w:t xml:space="preserve"> we see the US using propaganda in a way that is almost comedic and </w:t>
       </w:r>
       <w:r>
         <w:rPr>
@@ -830,13 +945,13 @@
     </w:p>
     <w:p>
       <w:pPr>
-        <w:spacing w:after="120" w:line="360" w:lineRule="auto"/>
+        <w:spacing w:after="120" w:line="480" w:lineRule="auto"/>
         <w:contextualSpacing/>
         <w:jc w:val="both"/>
         <w:rPr>
           <w:rFonts w:ascii="Times New Roman" w:hAnsi="Times New Roman" w:cs="Times New Roman"/>
           <w:b/>
-          <w:sz w:val="28"/>
+          <w:sz w:val="24"/>
           <w:szCs w:val="24"/>
         </w:rPr>
       </w:pPr>
@@ -844,7 +959,7 @@
         <w:rPr>
           <w:rFonts w:ascii="Times New Roman" w:hAnsi="Times New Roman" w:cs="Times New Roman"/>
           <w:b/>
-          <w:sz w:val="28"/>
+          <w:sz w:val="24"/>
           <w:szCs w:val="24"/>
         </w:rPr>
         <w:t>Propaganda Differences</w:t>
@@ -875,7 +990,55 @@
           <w:sz w:val="24"/>
           <w:szCs w:val="24"/>
         </w:rPr>
-        <w:t xml:space="preserve">Every country tries to send out propaganda to their citizens but every country has a different way of doing so. The same type of messages won’t work on all people because of different backgrounds that they come from. For Hitler, he had to pick up the countries spirits after the first world war in order to even start anything. The United States on the other hand had to motivate people to give up their current pleasures and go fight against an enemy that wasn’t in sight (Until Pearl Harbor). Germans only cared about themselves, they needed to know their country and their citizens were going to be okay. Hitler played on this and assured them their country was going to rise and rule all of Europe and this made the German people feel like they were no longer going to live in such shame. It doesn’t seem like the Germans really cared about who they stepped on and </w:t>
+        <w:t xml:space="preserve">Every country tries to send out propaganda to their </w:t>
+      </w:r>
+      <w:r>
+        <w:rPr>
+          <w:rFonts w:ascii="Times New Roman" w:hAnsi="Times New Roman" w:cs="Times New Roman"/>
+          <w:sz w:val="24"/>
+          <w:szCs w:val="24"/>
+        </w:rPr>
+        <w:t>citizens but every country has their own</w:t>
+      </w:r>
+      <w:r>
+        <w:rPr>
+          <w:rFonts w:ascii="Times New Roman" w:hAnsi="Times New Roman" w:cs="Times New Roman"/>
+          <w:sz w:val="24"/>
+          <w:szCs w:val="24"/>
+        </w:rPr>
+        <w:t xml:space="preserve"> way of doing so. The same type of messages won’t work on all people because of different backgrounds they come from. For Hitler, he had </w:t>
+      </w:r>
+      <w:r>
+        <w:rPr>
+          <w:rFonts w:ascii="Times New Roman" w:hAnsi="Times New Roman" w:cs="Times New Roman"/>
+          <w:sz w:val="24"/>
+          <w:szCs w:val="24"/>
+        </w:rPr>
+        <w:t>to pick up the country’s spirit</w:t>
+      </w:r>
+      <w:r>
+        <w:rPr>
+          <w:rFonts w:ascii="Times New Roman" w:hAnsi="Times New Roman" w:cs="Times New Roman"/>
+          <w:sz w:val="24"/>
+          <w:szCs w:val="24"/>
+        </w:rPr>
+        <w:t xml:space="preserve"> after the first world war in order to even </w:t>
+      </w:r>
+      <w:r>
+        <w:rPr>
+          <w:rFonts w:ascii="Times New Roman" w:hAnsi="Times New Roman" w:cs="Times New Roman"/>
+          <w:sz w:val="24"/>
+          <w:szCs w:val="24"/>
+        </w:rPr>
+        <w:t>begin</w:t>
+      </w:r>
+      <w:r>
+        <w:rPr>
+          <w:rFonts w:ascii="Times New Roman" w:hAnsi="Times New Roman" w:cs="Times New Roman"/>
+          <w:sz w:val="24"/>
+          <w:szCs w:val="24"/>
+        </w:rPr>
+        <w:t xml:space="preserve"> anything. The United States on the other hand had to motivate people to give up their current pleasures and go fight against an enemy that wasn’t in sight (Until Pearl Harbor). Germans only cared about themselves, they needed to know their country and their citizens were going to be okay. Hitler played on this and assured them their country was going to rise and rule all of Europe and this made the German people feel like they were no longer going to live in such shame. It doesn’t seem like the Germans really cared about who they stepped on and </w:t>
       </w:r>
       <w:r>
         <w:rPr>
@@ -936,7 +1099,137 @@
           <w:sz w:val="24"/>
           <w:szCs w:val="24"/>
         </w:rPr>
-        <w:t xml:space="preserve">The United States had a very different way of portraying their propaganda. It didn’t have to fulfill their citizens sense of belonging to their country (excluding African-Americans). Americans didn’t need to know that they were going to conquer the world, they didn’t need to blame someone else for any bad things that happened to them like the Germans blamed the Jews. Instead, the US played on a different emotion and that emotion was the sense of freedom. Americans have grown to love their freedom of speech, their freedom to live where they want, the freedom of knowing that their children don’t have to train in warfare at 12 years old. </w:t>
+        <w:t>The United States had a very different way of portraying their propaganda. It didn’t have to fulfill their citizens sense of belonging to their country</w:t>
+      </w:r>
+      <w:r>
+        <w:rPr>
+          <w:rFonts w:ascii="Times New Roman" w:hAnsi="Times New Roman" w:cs="Times New Roman"/>
+          <w:sz w:val="24"/>
+          <w:szCs w:val="24"/>
+        </w:rPr>
+        <w:t>.</w:t>
+      </w:r>
+      <w:r>
+        <w:rPr>
+          <w:rFonts w:ascii="Times New Roman" w:hAnsi="Times New Roman" w:cs="Times New Roman"/>
+          <w:sz w:val="24"/>
+          <w:szCs w:val="24"/>
+        </w:rPr>
+        <w:t xml:space="preserve"> Americans didn’t need to know they were going to conquer the </w:t>
+      </w:r>
+      <w:proofErr w:type="gramStart"/>
+      <w:r>
+        <w:rPr>
+          <w:rFonts w:ascii="Times New Roman" w:hAnsi="Times New Roman" w:cs="Times New Roman"/>
+          <w:sz w:val="24"/>
+          <w:szCs w:val="24"/>
+        </w:rPr>
+        <w:t>world,</w:t>
+      </w:r>
+      <w:proofErr w:type="gramEnd"/>
+      <w:r>
+        <w:rPr>
+          <w:rFonts w:ascii="Times New Roman" w:hAnsi="Times New Roman" w:cs="Times New Roman"/>
+          <w:sz w:val="24"/>
+          <w:szCs w:val="24"/>
+        </w:rPr>
+        <w:t xml:space="preserve"> they didn’t need to blame someone else for any bad things that happened to them like the Germans blamed the Jews. Instead, the US played on a different emotion and </w:t>
+      </w:r>
+      <w:r>
+        <w:rPr>
+          <w:rFonts w:ascii="Times New Roman" w:hAnsi="Times New Roman" w:cs="Times New Roman"/>
+          <w:sz w:val="24"/>
+          <w:szCs w:val="24"/>
+        </w:rPr>
+        <w:t>those</w:t>
+      </w:r>
+      <w:r>
+        <w:rPr>
+          <w:rFonts w:ascii="Times New Roman" w:hAnsi="Times New Roman" w:cs="Times New Roman"/>
+          <w:sz w:val="24"/>
+          <w:szCs w:val="24"/>
+        </w:rPr>
+        <w:t xml:space="preserve"> emotion</w:t>
+      </w:r>
+      <w:r>
+        <w:rPr>
+          <w:rFonts w:ascii="Times New Roman" w:hAnsi="Times New Roman" w:cs="Times New Roman"/>
+          <w:sz w:val="24"/>
+          <w:szCs w:val="24"/>
+        </w:rPr>
+        <w:t>s</w:t>
+      </w:r>
+      <w:r>
+        <w:rPr>
+          <w:rFonts w:ascii="Times New Roman" w:hAnsi="Times New Roman" w:cs="Times New Roman"/>
+          <w:sz w:val="24"/>
+          <w:szCs w:val="24"/>
+        </w:rPr>
+        <w:t xml:space="preserve"> </w:t>
+      </w:r>
+      <w:r>
+        <w:rPr>
+          <w:rFonts w:ascii="Times New Roman" w:hAnsi="Times New Roman" w:cs="Times New Roman"/>
+          <w:sz w:val="24"/>
+          <w:szCs w:val="24"/>
+        </w:rPr>
+        <w:t>were</w:t>
+      </w:r>
+      <w:r>
+        <w:rPr>
+          <w:rFonts w:ascii="Times New Roman" w:hAnsi="Times New Roman" w:cs="Times New Roman"/>
+          <w:sz w:val="24"/>
+          <w:szCs w:val="24"/>
+        </w:rPr>
+        <w:t xml:space="preserve"> the sense of freedom. Americans have grown to love their freedom of speech, their freedom to live where they </w:t>
+      </w:r>
+      <w:r>
+        <w:rPr>
+          <w:rFonts w:ascii="Times New Roman" w:hAnsi="Times New Roman" w:cs="Times New Roman"/>
+          <w:sz w:val="24"/>
+          <w:szCs w:val="24"/>
+        </w:rPr>
+        <w:t>desire</w:t>
+      </w:r>
+      <w:r>
+        <w:rPr>
+          <w:rFonts w:ascii="Times New Roman" w:hAnsi="Times New Roman" w:cs="Times New Roman"/>
+          <w:sz w:val="24"/>
+          <w:szCs w:val="24"/>
+        </w:rPr>
+        <w:t xml:space="preserve">, the freedom of knowing that their children </w:t>
+      </w:r>
+      <w:r>
+        <w:rPr>
+          <w:rFonts w:ascii="Times New Roman" w:hAnsi="Times New Roman" w:cs="Times New Roman"/>
+          <w:sz w:val="24"/>
+          <w:szCs w:val="24"/>
+        </w:rPr>
+        <w:t>won’t</w:t>
+      </w:r>
+      <w:r>
+        <w:rPr>
+          <w:rFonts w:ascii="Times New Roman" w:hAnsi="Times New Roman" w:cs="Times New Roman"/>
+          <w:sz w:val="24"/>
+          <w:szCs w:val="24"/>
+        </w:rPr>
+        <w:t xml:space="preserve"> </w:t>
+      </w:r>
+      <w:r>
+        <w:rPr>
+          <w:rFonts w:ascii="Times New Roman" w:hAnsi="Times New Roman" w:cs="Times New Roman"/>
+          <w:sz w:val="24"/>
+          <w:szCs w:val="24"/>
+        </w:rPr>
+        <w:t>need</w:t>
+      </w:r>
+      <w:r>
+        <w:rPr>
+          <w:rFonts w:ascii="Times New Roman" w:hAnsi="Times New Roman" w:cs="Times New Roman"/>
+          <w:sz w:val="24"/>
+          <w:szCs w:val="24"/>
+        </w:rPr>
+        <w:t xml:space="preserve"> to train in warfare at 12 years old. </w:t>
       </w:r>
       <w:r>
         <w:rPr>
@@ -963,13 +1256,385 @@
           <w:sz w:val="24"/>
           <w:szCs w:val="24"/>
         </w:rPr>
-        <w:t xml:space="preserve">Both countries have different ways of displaying propaganda imagery but they still had a similar purpose. That purpose was to recruit their citizens into battle and this plays on a person’s sense of protecting their way of life. Everyone wants to keep their traditions and the way they have become use to living. No one wants another country to come in and change the way you have become accustomed to living. Even though Germany, Italy, and Japan weren’t threatened by anyone to provoke a war, they still convinced their people that they were in danger and that other countries were out to get them and their way of life so in a way all propaganda was the same. </w:t>
-      </w:r>
+        <w:t xml:space="preserve">Both countries </w:t>
+      </w:r>
+      <w:r>
+        <w:rPr>
+          <w:rFonts w:ascii="Times New Roman" w:hAnsi="Times New Roman" w:cs="Times New Roman"/>
+          <w:sz w:val="24"/>
+          <w:szCs w:val="24"/>
+        </w:rPr>
+        <w:t>had</w:t>
+      </w:r>
+      <w:r>
+        <w:rPr>
+          <w:rFonts w:ascii="Times New Roman" w:hAnsi="Times New Roman" w:cs="Times New Roman"/>
+          <w:sz w:val="24"/>
+          <w:szCs w:val="24"/>
+        </w:rPr>
+        <w:t xml:space="preserve"> different ways of displaying propaganda imagery but they still had a similar purpose. That purpose was to recruit their citizens into battle and this plays on a person’s </w:t>
+      </w:r>
+      <w:r>
+        <w:rPr>
+          <w:rFonts w:ascii="Times New Roman" w:hAnsi="Times New Roman" w:cs="Times New Roman"/>
+          <w:sz w:val="24"/>
+          <w:szCs w:val="24"/>
+        </w:rPr>
+        <w:t>need to protect</w:t>
+      </w:r>
+      <w:r>
+        <w:rPr>
+          <w:rFonts w:ascii="Times New Roman" w:hAnsi="Times New Roman" w:cs="Times New Roman"/>
+          <w:sz w:val="24"/>
+          <w:szCs w:val="24"/>
+        </w:rPr>
+        <w:t xml:space="preserve"> their way of life. Everyone wants to keep their traditions and the way they have become use to living. No one wants another country to come in and change the way you have become accustomed to living. Even though Germany, Italy, and Japan weren’t threatened by anyone to provoke a war, they still convinced their people that they were in danger and that other countries were out to get them and their way of life so in a way all propaganda was the same. </w:t>
+      </w:r>
+    </w:p>
+    <w:p>
+      <w:pPr>
+        <w:spacing w:line="480" w:lineRule="auto"/>
+        <w:jc w:val="both"/>
+        <w:rPr>
+          <w:rFonts w:ascii="Times New Roman" w:hAnsi="Times New Roman" w:cs="Times New Roman"/>
+          <w:sz w:val="24"/>
+          <w:szCs w:val="24"/>
+        </w:rPr>
+      </w:pPr>
+    </w:p>
+    <w:sdt>
+      <w:sdtPr>
+        <w:rPr>
+          <w:sz w:val="24"/>
+          <w:szCs w:val="24"/>
+        </w:rPr>
+        <w:id w:val="454525539"/>
+        <w:docPartObj>
+          <w:docPartGallery w:val="Bibliographies"/>
+          <w:docPartUnique/>
+        </w:docPartObj>
+      </w:sdtPr>
+      <w:sdtEndPr>
+        <w:rPr>
+          <w:rFonts w:asciiTheme="minorHAnsi" w:eastAsiaTheme="minorHAnsi" w:hAnsiTheme="minorHAnsi" w:cstheme="minorBidi"/>
+          <w:color w:val="auto"/>
+        </w:rPr>
+      </w:sdtEndPr>
+      <w:sdtContent>
+        <w:p>
+          <w:pPr>
+            <w:pStyle w:val="Heading1"/>
+            <w:spacing w:line="480" w:lineRule="auto"/>
+            <w:rPr>
+              <w:sz w:val="24"/>
+              <w:szCs w:val="24"/>
+            </w:rPr>
+          </w:pPr>
+          <w:r>
+            <w:rPr>
+              <w:sz w:val="24"/>
+              <w:szCs w:val="24"/>
+            </w:rPr>
+            <w:t>References</w:t>
+          </w:r>
+        </w:p>
+        <w:sdt>
+          <w:sdtPr>
+            <w:rPr>
+              <w:sz w:val="24"/>
+              <w:szCs w:val="24"/>
+            </w:rPr>
+            <w:id w:val="-573587230"/>
+            <w:bibliography/>
+          </w:sdtPr>
+          <w:sdtContent>
+            <w:p>
+              <w:pPr>
+                <w:pStyle w:val="Bibliography"/>
+                <w:spacing w:line="480" w:lineRule="auto"/>
+                <w:ind w:left="720" w:hanging="720"/>
+                <w:rPr>
+                  <w:noProof/>
+                  <w:sz w:val="24"/>
+                  <w:szCs w:val="24"/>
+                </w:rPr>
+              </w:pPr>
+              <w:r>
+                <w:rPr>
+                  <w:sz w:val="24"/>
+                  <w:szCs w:val="24"/>
+                </w:rPr>
+                <w:fldChar w:fldCharType="begin"/>
+              </w:r>
+              <w:r>
+                <w:rPr>
+                  <w:sz w:val="24"/>
+                  <w:szCs w:val="24"/>
+                </w:rPr>
+                <w:instrText xml:space="preserve"> BIBLIOGRAPHY </w:instrText>
+              </w:r>
+              <w:r>
+                <w:rPr>
+                  <w:sz w:val="24"/>
+                  <w:szCs w:val="24"/>
+                </w:rPr>
+                <w:fldChar w:fldCharType="separate"/>
+              </w:r>
+              <w:r>
+                <w:rPr>
+                  <w:noProof/>
+                  <w:sz w:val="24"/>
+                  <w:szCs w:val="24"/>
+                </w:rPr>
+                <w:t xml:space="preserve">1944. </w:t>
+              </w:r>
+              <w:r>
+                <w:rPr>
+                  <w:i/>
+                  <w:iCs/>
+                  <w:noProof/>
+                  <w:sz w:val="24"/>
+                  <w:szCs w:val="24"/>
+                </w:rPr>
+                <w:t>The Negro Soldier.</w:t>
+              </w:r>
+              <w:r>
+                <w:rPr>
+                  <w:noProof/>
+                  <w:sz w:val="24"/>
+                  <w:szCs w:val="24"/>
+                </w:rPr>
+                <w:t xml:space="preserve"> Directed by Frank Capra.</w:t>
+              </w:r>
+            </w:p>
+            <w:p>
+              <w:pPr>
+                <w:pStyle w:val="Bibliography"/>
+                <w:spacing w:line="480" w:lineRule="auto"/>
+                <w:ind w:left="720" w:hanging="720"/>
+                <w:rPr>
+                  <w:noProof/>
+                  <w:sz w:val="24"/>
+                  <w:szCs w:val="24"/>
+                </w:rPr>
+              </w:pPr>
+              <w:r>
+                <w:rPr>
+                  <w:noProof/>
+                  <w:sz w:val="24"/>
+                  <w:szCs w:val="24"/>
+                </w:rPr>
+                <w:t xml:space="preserve">1942. </w:t>
+              </w:r>
+              <w:r>
+                <w:rPr>
+                  <w:i/>
+                  <w:iCs/>
+                  <w:noProof/>
+                  <w:sz w:val="24"/>
+                  <w:szCs w:val="24"/>
+                </w:rPr>
+                <w:t>Why We Fight.</w:t>
+              </w:r>
+              <w:r>
+                <w:rPr>
+                  <w:noProof/>
+                  <w:sz w:val="24"/>
+                  <w:szCs w:val="24"/>
+                </w:rPr>
+                <w:t xml:space="preserve"> Directed by Frank Capra.</w:t>
+              </w:r>
+            </w:p>
+            <w:p>
+              <w:pPr>
+                <w:pStyle w:val="Bibliography"/>
+                <w:spacing w:line="480" w:lineRule="auto"/>
+                <w:ind w:left="720" w:hanging="720"/>
+                <w:rPr>
+                  <w:noProof/>
+                  <w:sz w:val="24"/>
+                  <w:szCs w:val="24"/>
+                </w:rPr>
+              </w:pPr>
+              <w:r>
+                <w:rPr>
+                  <w:noProof/>
+                  <w:sz w:val="24"/>
+                  <w:szCs w:val="24"/>
+                </w:rPr>
+                <w:t xml:space="preserve">1942. </w:t>
+              </w:r>
+              <w:r>
+                <w:rPr>
+                  <w:i/>
+                  <w:iCs/>
+                  <w:noProof/>
+                  <w:sz w:val="24"/>
+                  <w:szCs w:val="24"/>
+                </w:rPr>
+                <w:t>Ducktators.</w:t>
+              </w:r>
+              <w:r>
+                <w:rPr>
+                  <w:noProof/>
+                  <w:sz w:val="24"/>
+                  <w:szCs w:val="24"/>
+                </w:rPr>
+                <w:t xml:space="preserve"> Directed by Norman McCabe. Produced by Leon Schlesinger Productions. Performed by Cartoons. https://www.youtube.com/watch?v=KsBG34TSJJ4.</w:t>
+              </w:r>
+            </w:p>
+            <w:p>
+              <w:pPr>
+                <w:pStyle w:val="Bibliography"/>
+                <w:spacing w:line="480" w:lineRule="auto"/>
+                <w:ind w:left="720" w:hanging="720"/>
+                <w:rPr>
+                  <w:noProof/>
+                  <w:sz w:val="24"/>
+                  <w:szCs w:val="24"/>
+                </w:rPr>
+              </w:pPr>
+              <w:r>
+                <w:rPr>
+                  <w:noProof/>
+                  <w:sz w:val="24"/>
+                  <w:szCs w:val="24"/>
+                </w:rPr>
+                <w:t xml:space="preserve">1935. </w:t>
+              </w:r>
+              <w:r>
+                <w:rPr>
+                  <w:i/>
+                  <w:iCs/>
+                  <w:noProof/>
+                  <w:sz w:val="24"/>
+                  <w:szCs w:val="24"/>
+                </w:rPr>
+                <w:t>Triumph of the Will.</w:t>
+              </w:r>
+              <w:r>
+                <w:rPr>
+                  <w:noProof/>
+                  <w:sz w:val="24"/>
+                  <w:szCs w:val="24"/>
+                </w:rPr>
+                <w:t xml:space="preserve"> Directed by Leni Riefenstahl. Performed by Adolph Hitler. https://archive.org/details/TriumphOfTheWillgermanTriumphDesWillens.</w:t>
+              </w:r>
+            </w:p>
+            <w:p>
+              <w:pPr>
+                <w:pStyle w:val="Bibliography"/>
+                <w:spacing w:line="480" w:lineRule="auto"/>
+                <w:ind w:left="720" w:hanging="720"/>
+                <w:rPr>
+                  <w:noProof/>
+                  <w:sz w:val="24"/>
+                  <w:szCs w:val="24"/>
+                </w:rPr>
+              </w:pPr>
+              <w:r>
+                <w:rPr>
+                  <w:noProof/>
+                  <w:sz w:val="24"/>
+                  <w:szCs w:val="24"/>
+                </w:rPr>
+                <w:t xml:space="preserve">1995. </w:t>
+              </w:r>
+              <w:r>
+                <w:rPr>
+                  <w:i/>
+                  <w:iCs/>
+                  <w:noProof/>
+                  <w:sz w:val="24"/>
+                  <w:szCs w:val="24"/>
+                </w:rPr>
+                <w:t>Tuskegee Airmen.</w:t>
+              </w:r>
+              <w:r>
+                <w:rPr>
+                  <w:noProof/>
+                  <w:sz w:val="24"/>
+                  <w:szCs w:val="24"/>
+                </w:rPr>
+                <w:t xml:space="preserve"> Directed by Robert Markowitz. Performed by Allen Payne, Malcolm-Jamal Warner | See full cast &amp; crew Laurence Fishburne.</w:t>
+              </w:r>
+            </w:p>
+            <w:p>
+              <w:pPr>
+                <w:pStyle w:val="Bibliography"/>
+                <w:spacing w:line="480" w:lineRule="auto"/>
+                <w:ind w:left="720" w:hanging="720"/>
+                <w:rPr>
+                  <w:noProof/>
+                  <w:sz w:val="24"/>
+                  <w:szCs w:val="24"/>
+                </w:rPr>
+              </w:pPr>
+              <w:r>
+                <w:rPr>
+                  <w:noProof/>
+                  <w:sz w:val="24"/>
+                  <w:szCs w:val="24"/>
+                </w:rPr>
+                <w:t xml:space="preserve">Parker, R. A. C. 1997. </w:t>
+              </w:r>
+              <w:r>
+                <w:rPr>
+                  <w:i/>
+                  <w:iCs/>
+                  <w:noProof/>
+                  <w:sz w:val="24"/>
+                  <w:szCs w:val="24"/>
+                </w:rPr>
+                <w:t>The Second World War: A Short History (Struggle for Survival).</w:t>
+              </w:r>
+              <w:r>
+                <w:rPr>
+                  <w:noProof/>
+                  <w:sz w:val="24"/>
+                  <w:szCs w:val="24"/>
+                </w:rPr>
+                <w:t xml:space="preserve"> Oxford University Press.</w:t>
+              </w:r>
+            </w:p>
+            <w:p>
+              <w:pPr>
+                <w:spacing w:line="480" w:lineRule="auto"/>
+                <w:rPr>
+                  <w:sz w:val="24"/>
+                  <w:szCs w:val="24"/>
+                </w:rPr>
+              </w:pPr>
+              <w:r>
+                <w:rPr>
+                  <w:b/>
+                  <w:bCs/>
+                  <w:noProof/>
+                  <w:sz w:val="24"/>
+                  <w:szCs w:val="24"/>
+                </w:rPr>
+                <w:fldChar w:fldCharType="end"/>
+              </w:r>
+            </w:p>
+          </w:sdtContent>
+        </w:sdt>
+      </w:sdtContent>
+    </w:sdt>
+    <w:p>
+      <w:pPr>
+        <w:spacing w:line="480" w:lineRule="auto"/>
+        <w:jc w:val="both"/>
+        <w:rPr>
+          <w:rFonts w:ascii="Times New Roman" w:hAnsi="Times New Roman" w:cs="Times New Roman"/>
+          <w:sz w:val="24"/>
+          <w:szCs w:val="24"/>
+        </w:rPr>
+      </w:pPr>
       <w:bookmarkStart w:id="0" w:name="_GoBack"/>
       <w:bookmarkEnd w:id="0"/>
     </w:p>
     <w:sectPr>
-      <w:headerReference w:type="default" r:id="rId6"/>
+      <w:headerReference w:type="default" r:id="rId7"/>
       <w:pgSz w:w="12240" w:h="15840"/>
       <w:pgMar w:top="1440" w:right="1440" w:bottom="1440" w:left="1440" w:header="720" w:footer="720" w:gutter="0"/>
       <w:cols w:space="720"/>
@@ -1479,6 +2144,27 @@
     <w:name w:val="Normal"/>
     <w:qFormat/>
   </w:style>
+  <w:style w:type="paragraph" w:styleId="Heading1">
+    <w:name w:val="heading 1"/>
+    <w:basedOn w:val="Normal"/>
+    <w:next w:val="Normal"/>
+    <w:link w:val="Heading1Char"/>
+    <w:uiPriority w:val="9"/>
+    <w:qFormat/>
+    <w:rsid w:val="008B7C1C"/>
+    <w:pPr>
+      <w:keepNext/>
+      <w:keepLines/>
+      <w:spacing w:before="240" w:after="0"/>
+      <w:outlineLvl w:val="0"/>
+    </w:pPr>
+    <w:rPr>
+      <w:rFonts w:asciiTheme="majorHAnsi" w:eastAsiaTheme="majorEastAsia" w:hAnsiTheme="majorHAnsi" w:cstheme="majorBidi"/>
+      <w:color w:val="2E74B5" w:themeColor="accent1" w:themeShade="BF"/>
+      <w:sz w:val="32"/>
+      <w:szCs w:val="32"/>
+    </w:rPr>
+  </w:style>
   <w:style w:type="character" w:default="1" w:styleId="DefaultParagraphFont">
     <w:name w:val="Default Paragraph Font"/>
     <w:uiPriority w:val="1"/>
@@ -1549,6 +2235,27 @@
     <w:link w:val="Footer"/>
     <w:uiPriority w:val="99"/>
     <w:rsid w:val="00831754"/>
+  </w:style>
+  <w:style w:type="character" w:customStyle="1" w:styleId="Heading1Char">
+    <w:name w:val="Heading 1 Char"/>
+    <w:basedOn w:val="DefaultParagraphFont"/>
+    <w:link w:val="Heading1"/>
+    <w:uiPriority w:val="9"/>
+    <w:rsid w:val="008B7C1C"/>
+    <w:rPr>
+      <w:rFonts w:asciiTheme="majorHAnsi" w:eastAsiaTheme="majorEastAsia" w:hAnsiTheme="majorHAnsi" w:cstheme="majorBidi"/>
+      <w:color w:val="2E74B5" w:themeColor="accent1" w:themeShade="BF"/>
+      <w:sz w:val="32"/>
+      <w:szCs w:val="32"/>
+    </w:rPr>
+  </w:style>
+  <w:style w:type="paragraph" w:styleId="Bibliography">
+    <w:name w:val="Bibliography"/>
+    <w:basedOn w:val="Normal"/>
+    <w:next w:val="Normal"/>
+    <w:uiPriority w:val="37"/>
+    <w:unhideWhenUsed/>
+    <w:rsid w:val="006A7526"/>
   </w:style>
 </w:styles>
 </file>
@@ -1812,4 +2519,162 @@
     </a:ext>
   </a:extLst>
 </a:theme>
+</file>
+
+<file path=customXml/item1.xml><?xml version="1.0" encoding="utf-8"?>
+<b:Sources xmlns:b="http://schemas.openxmlformats.org/officeDocument/2006/bibliography" xmlns="http://schemas.openxmlformats.org/officeDocument/2006/bibliography" SelectedStyle="\CHICAGO.XSL" StyleName="Chicago" Version="16">
+  <b:Source>
+    <b:Tag>Ado35</b:Tag>
+    <b:SourceType>Film</b:SourceType>
+    <b:Guid>{EA0D47E2-1DD8-4228-A7B6-552F36CF6BDE}</b:Guid>
+    <b:Title>Triumph of the Will</b:Title>
+    <b:Year>1935</b:Year>
+    <b:URL>https://archive.org/details/TriumphOfTheWillgermanTriumphDesWillens</b:URL>
+    <b:Author>
+      <b:Performer>
+        <b:NameList>
+          <b:Person>
+            <b:Last>Hitler</b:Last>
+            <b:First>Adolph</b:First>
+          </b:Person>
+        </b:NameList>
+      </b:Performer>
+      <b:Director>
+        <b:NameList>
+          <b:Person>
+            <b:Last>Riefenstahl</b:Last>
+            <b:First>Leni</b:First>
+          </b:Person>
+        </b:NameList>
+      </b:Director>
+    </b:Author>
+    <b:RefOrder>1</b:RefOrder>
+  </b:Source>
+  <b:Source>
+    <b:Tag>Car42</b:Tag>
+    <b:SourceType>Film</b:SourceType>
+    <b:Guid>{07F31BAE-495B-4DE1-BBEE-599AD2874452}</b:Guid>
+    <b:Title>Ducktators</b:Title>
+    <b:Year>1942</b:Year>
+    <b:Author>
+      <b:Performer>
+        <b:NameList>
+          <b:Person>
+            <b:Last>Cartoons</b:Last>
+          </b:Person>
+        </b:NameList>
+      </b:Performer>
+      <b:ProducerName>
+        <b:NameList>
+          <b:Person>
+            <b:Last>Productions</b:Last>
+            <b:First>Leon</b:First>
+            <b:Middle>Schlesinger</b:Middle>
+          </b:Person>
+        </b:NameList>
+      </b:ProducerName>
+      <b:Director>
+        <b:NameList>
+          <b:Person>
+            <b:Last>McCabe</b:Last>
+            <b:First>Norman</b:First>
+          </b:Person>
+        </b:NameList>
+      </b:Director>
+    </b:Author>
+    <b:URL>https://www.youtube.com/watch?v=KsBG34TSJJ4</b:URL>
+    <b:RefOrder>3</b:RefOrder>
+  </b:Source>
+  <b:Source>
+    <b:Tag>Fra42</b:Tag>
+    <b:SourceType>Film</b:SourceType>
+    <b:Guid>{C86EE627-7F59-471D-A28E-0A7AF21FBB16}</b:Guid>
+    <b:Title>Why We Fight</b:Title>
+    <b:Author>
+      <b:Director>
+        <b:NameList>
+          <b:Person>
+            <b:Last>Capra</b:Last>
+            <b:First>Frank</b:First>
+          </b:Person>
+        </b:NameList>
+      </b:Director>
+    </b:Author>
+    <b:Year>1942</b:Year>
+    <b:RefOrder>2</b:RefOrder>
+  </b:Source>
+  <b:Source>
+    <b:Tag>Fra44</b:Tag>
+    <b:SourceType>Film</b:SourceType>
+    <b:Guid>{3CCC6053-6FF1-4801-8733-E85C17AD3AE6}</b:Guid>
+    <b:Title>The Negro Soldier</b:Title>
+    <b:Year>1944</b:Year>
+    <b:Author>
+      <b:Director>
+        <b:NameList>
+          <b:Person>
+            <b:Last>Capra</b:Last>
+            <b:First>Frank</b:First>
+          </b:Person>
+        </b:NameList>
+      </b:Director>
+    </b:Author>
+    <b:RefOrder>4</b:RefOrder>
+  </b:Source>
+  <b:Source>
+    <b:Tag>Lau95</b:Tag>
+    <b:SourceType>Film</b:SourceType>
+    <b:Guid>{D42D5112-0BFF-4DA9-9274-39CC53B27A41}</b:Guid>
+    <b:Title>Tuskegee Airmen</b:Title>
+    <b:Author>
+      <b:Performer>
+        <b:NameList>
+          <b:Person>
+            <b:Last>Laurence Fishburne</b:Last>
+            <b:First>Allen</b:First>
+            <b:Middle>Payne, Malcolm-Jamal Warner | See full cast &amp; crew</b:Middle>
+          </b:Person>
+        </b:NameList>
+      </b:Performer>
+      <b:Director>
+        <b:NameList>
+          <b:Person>
+            <b:Last>Markowitz</b:Last>
+            <b:First>Robert</b:First>
+          </b:Person>
+        </b:NameList>
+      </b:Director>
+    </b:Author>
+    <b:Year>1995</b:Year>
+    <b:RefOrder>5</b:RefOrder>
+  </b:Source>
+  <b:Source>
+    <b:Tag>RAC97</b:Tag>
+    <b:SourceType>Book</b:SourceType>
+    <b:Guid>{AAF2BD34-AFAE-40C7-9842-D1F24AE644E3}</b:Guid>
+    <b:Title>The Second World War: A Short History (Struggle for Survival)</b:Title>
+    <b:Year>1997</b:Year>
+    <b:Author>
+      <b:Author>
+        <b:NameList>
+          <b:Person>
+            <b:Last>Parker</b:Last>
+            <b:First>R.</b:First>
+            <b:Middle>A. C.</b:Middle>
+          </b:Person>
+        </b:NameList>
+      </b:Author>
+    </b:Author>
+    <b:Publisher>Oxford University Press</b:Publisher>
+    <b:RefOrder>6</b:RefOrder>
+  </b:Source>
+</b:Sources>
+</file>
+
+<file path=customXml/itemProps1.xml><?xml version="1.0" encoding="utf-8"?>
+<ds:datastoreItem xmlns:ds="http://schemas.openxmlformats.org/officeDocument/2006/customXml" ds:itemID="{D8A4F2F0-7B1D-4F47-9396-F8672C3A20C7}">
+  <ds:schemaRefs>
+    <ds:schemaRef ds:uri="http://schemas.openxmlformats.org/officeDocument/2006/bibliography"/>
+  </ds:schemaRefs>
+</ds:datastoreItem>
 </file>
</xml_diff>